<commit_message>
Adding contributions from Andy White for the GEM HCAL
git-svn-id: svn+ssh://svn.cern.ch/reps/jansvn/trunk/lcDetRnD@655 4525493e-7705-40b1-a816-d608a930855b
</commit_message>
<xml_diff>
--- a/Calorimeter/GEM_HCAL/Sources/Application of Large Scale Gas Electron Multiplier Technology to Digital Hadron Calorimetry.docx
+++ b/Calorimeter/GEM_HCAL/Sources/Application of Large Scale Gas Electron Multiplier Technology to Digital Hadron Calorimetry.docx
@@ -62,22 +62,7 @@
     </w:p>
     <w:p>
       <w:r>
-        <w:t xml:space="preserve">The High Energy Physics group at UTA has been developing a </w:t>
-      </w:r>
-      <w:r>
-        <w:t xml:space="preserve">new type of calorimetry, based on the Particle Flow technique, </w:t>
-      </w:r>
-      <w:r>
-        <w:t xml:space="preserve">for </w:t>
-      </w:r>
-      <w:r>
-        <w:t xml:space="preserve">experiments at </w:t>
-      </w:r>
-      <w:r>
-        <w:t>the future International Linear Collider.</w:t>
-      </w:r>
-      <w:r>
-        <w:t xml:space="preserve"> White proposed the application of GEM </w:t>
+        <w:t xml:space="preserve">The High Energy Physics group at UTA has been developing a new type of calorimetry, based on the Particle Flow technique, for experiments at the future International Linear Collider. White proposed the application of GEM </w:t>
       </w:r>
       <w:r>
         <w:t xml:space="preserve">[1] </w:t>
@@ -107,19 +92,13 @@
         <w:t>GEM technology offers a viable and attractive solution to these requirements.</w:t>
       </w:r>
       <w:r>
-        <w:t xml:space="preserve"> </w:t>
-      </w:r>
-      <w:r>
-        <w:t>Our</w:t>
+        <w:t xml:space="preserve"> Our</w:t>
       </w:r>
       <w:r>
         <w:t xml:space="preserve"> proposed digital hadron calorimeter </w:t>
       </w:r>
       <w:r>
-        <w:t>(Fig. 1</w:t>
-      </w:r>
-      <w:r>
-        <w:t xml:space="preserve">) </w:t>
+        <w:t xml:space="preserve">(Fig. 1) </w:t>
       </w:r>
       <w:r>
         <w:t>comprises a stack of steel absorbers, of sufficient thickness to contain hadronic showers, interlaced with active gaseous sampling-elements.</w:t>
@@ -303,10 +282,7 @@
         <w:t xml:space="preserve"> series of prototype detectors </w:t>
       </w:r>
       <w:r>
-        <w:t>(Fig 2.</w:t>
-      </w:r>
-      <w:r>
-        <w:t xml:space="preserve">) </w:t>
+        <w:t xml:space="preserve">(Fig 2.) </w:t>
       </w:r>
       <w:r>
         <w:t xml:space="preserve">has already </w:t>
@@ -342,26 +318,10 @@
         <w:t xml:space="preserve">. </w:t>
       </w:r>
       <w:r>
-        <w:t xml:space="preserve">The </w:t>
-      </w:r>
-      <w:proofErr w:type="spellStart"/>
-      <w:r>
-        <w:t>KPiX</w:t>
-      </w:r>
-      <w:proofErr w:type="spellEnd"/>
-      <w:r>
-        <w:t xml:space="preserve"> chip </w:t>
-      </w:r>
-      <w:r>
-        <w:t xml:space="preserve">from SLAC was used for the readout. </w:t>
-      </w:r>
-      <w:proofErr w:type="spellStart"/>
-      <w:r>
-        <w:t>KPiX</w:t>
-      </w:r>
-      <w:proofErr w:type="spellEnd"/>
-      <w:r>
-        <w:t xml:space="preserve"> </w:t>
+        <w:t xml:space="preserve">The KPiX chip </w:t>
+      </w:r>
+      <w:r>
+        <w:t xml:space="preserve">from SLAC was used for the readout. KPiX </w:t>
       </w:r>
       <w:r>
         <w:t xml:space="preserve">has a four-deep pipeline, on-board DAC charge injection calibration, and a Wilkinson 13-bit ADC for each </w:t>
@@ -596,25 +556,7 @@
           <w:sz w:val="20"/>
           <w:szCs w:val="20"/>
         </w:rPr>
-        <w:t xml:space="preserve"> 3. Hit multiplicity vs. efficiency   Fig 4. (</w:t>
-      </w:r>
-      <w:proofErr w:type="gramStart"/>
-      <w:r>
-        <w:rPr>
-          <w:b/>
-          <w:sz w:val="20"/>
-          <w:szCs w:val="20"/>
-        </w:rPr>
-        <w:t>left</w:t>
-      </w:r>
-      <w:proofErr w:type="gramEnd"/>
-      <w:r>
-        <w:rPr>
-          <w:b/>
-          <w:sz w:val="20"/>
-          <w:szCs w:val="20"/>
-        </w:rPr>
-        <w:t>) GEM chamber stack       Fig 5. Pion beam (single/showers)</w:t>
+        <w:t xml:space="preserve"> 3. Hit multiplicity vs. efficiency   Fig 4. (left) GEM chamber stack       Fig 5. Pion beam (single/showers)</w:t>
       </w:r>
     </w:p>
     <w:p/>
@@ -644,15 +586,7 @@
         <w:t xml:space="preserve">initial </w:t>
       </w:r>
       <w:r>
-        <w:t xml:space="preserve">studies, and for which a most probable signal size of 10 </w:t>
-      </w:r>
-      <w:proofErr w:type="spellStart"/>
-      <w:r>
-        <w:t>fC</w:t>
-      </w:r>
-      <w:proofErr w:type="spellEnd"/>
-      <w:r>
-        <w:t xml:space="preserve"> was measured for </w:t>
+        <w:t xml:space="preserve">studies, and for which a most probable signal size of 10 fC was measured for </w:t>
       </w:r>
       <w:r>
         <w:t xml:space="preserve">a MIP. The detector gain was </w:t>
@@ -664,29 +598,45 @@
         <w:t xml:space="preserve"> </w:t>
       </w:r>
       <w:r>
-        <w:t xml:space="preserve">Various chambers (Fig 4.) were also exposed to a test beam at </w:t>
-      </w:r>
-      <w:proofErr w:type="spellStart"/>
-      <w:r>
-        <w:t>Fermilab</w:t>
-      </w:r>
-      <w:proofErr w:type="spellEnd"/>
-      <w:r>
-        <w:t xml:space="preserve">, with satisfactory stable performance for single </w:t>
-      </w:r>
-      <w:proofErr w:type="spellStart"/>
-      <w:r>
-        <w:t>pions</w:t>
-      </w:r>
-      <w:proofErr w:type="spellEnd"/>
-      <w:r>
-        <w:t xml:space="preserve"> (non-interacting) and showers induced by steel ab</w:t>
+        <w:t>Various chambers (Fig 4.) were also exposed to a test beam at Fermilab, with satisfactory stable performance for single pions (non-interacting) and showers induced by steel ab</w:t>
       </w:r>
       <w:r>
         <w:t>sorber in front of the chambers [3].</w:t>
       </w:r>
     </w:p>
     <w:p/>
+    <w:p>
+      <w:pPr>
+        <w:rPr>
+          <w:b/>
+        </w:rPr>
+      </w:pPr>
+      <w:r>
+        <w:rPr>
+          <w:b/>
+        </w:rPr>
+        <w:t>Engineering challenges</w:t>
+      </w:r>
+    </w:p>
+    <w:p>
+      <w:r>
+        <w:t>CERN has demonstrated that large area GEM foils can be successfully produced using the single-side etching technique. This technology would need to be available from a commercial manufacturer for large quantity production. The main challenges would then be the assembly of many different size double-GEM chambers, for the 40 layers of a DHCAL, the longitudinal division of the barrel chambers, with solutions to the provision of high voltage and gas through multiple chambers and the extraction/readout of the signals from the large number of small pads.</w:t>
+      </w:r>
+    </w:p>
+    <w:p/>
+    <w:p>
+      <w:pPr>
+        <w:rPr>
+          <w:b/>
+        </w:rPr>
+      </w:pPr>
+      <w:r>
+        <w:rPr>
+          <w:b/>
+        </w:rPr>
+        <w:t>Detector R&amp;D Plans for the coming years</w:t>
+      </w:r>
+    </w:p>
     <w:p>
       <w:r>
         <w:t xml:space="preserve">The next stage in the development of GEM-based DHCAL is the construction of large area chambers. </w:t>
@@ -724,7 +674,7 @@
           <v:shape id="_x0000_i1025" type="#_x0000_t75" style="width:75pt;height:12pt" o:ole="">
             <v:imagedata r:id="rId11" o:title=""/>
           </v:shape>
-          <o:OLEObject Type="Embed" ProgID="Equation.DSMT4" ShapeID="_x0000_i1025" DrawAspect="Content" ObjectID="_1502014503" r:id="rId12"/>
+          <o:OLEObject Type="Embed" ProgID="Equation.DSMT4" ShapeID="_x0000_i1025" DrawAspect="Content" ObjectID="_1503320705" r:id="rId12"/>
         </w:object>
       </w:r>
       <w:r>
@@ -759,7 +709,7 @@
           <v:shape id="_x0000_i1026" type="#_x0000_t75" style="width:75pt;height:12pt" o:ole="">
             <v:imagedata r:id="rId11" o:title=""/>
           </v:shape>
-          <o:OLEObject Type="Embed" ProgID="Equation.DSMT4" ShapeID="_x0000_i1026" DrawAspect="Content" ObjectID="_1502014504" r:id="rId13"/>
+          <o:OLEObject Type="Embed" ProgID="Equation.DSMT4" ShapeID="_x0000_i1026" DrawAspect="Content" ObjectID="_1503320706" r:id="rId13"/>
         </w:object>
       </w:r>
       <w:r>
@@ -773,7 +723,7 @@
           <v:shape id="_x0000_i1027" type="#_x0000_t75" style="width:44.25pt;height:12pt" o:ole="">
             <v:imagedata r:id="rId14" o:title=""/>
           </v:shape>
-          <o:OLEObject Type="Embed" ProgID="Equation.DSMT4" ShapeID="_x0000_i1027" DrawAspect="Content" ObjectID="_1502014505" r:id="rId15"/>
+          <o:OLEObject Type="Embed" ProgID="Equation.DSMT4" ShapeID="_x0000_i1027" DrawAspect="Content" ObjectID="_1503320707" r:id="rId15"/>
         </w:object>
       </w:r>
       <w:r>
@@ -808,7 +758,7 @@
           <v:shape id="_x0000_i1028" type="#_x0000_t75" style="width:75pt;height:12pt" o:ole="">
             <v:imagedata r:id="rId11" o:title=""/>
           </v:shape>
-          <o:OLEObject Type="Embed" ProgID="Equation.DSMT4" ShapeID="_x0000_i1028" DrawAspect="Content" ObjectID="_1502014506" r:id="rId16"/>
+          <o:OLEObject Type="Embed" ProgID="Equation.DSMT4" ShapeID="_x0000_i1028" DrawAspect="Content" ObjectID="_1503320708" r:id="rId16"/>
         </w:object>
       </w:r>
       <w:r>
@@ -905,60 +855,24 @@
           <w:sz w:val="20"/>
           <w:szCs w:val="20"/>
         </w:rPr>
-        <w:t xml:space="preserve">(b) </w:t>
-      </w:r>
-      <w:proofErr w:type="gramStart"/>
-      <w:r>
+        <w:t xml:space="preserve">(b) partially assembled 33cm x 100cm double-GEM chamber, (c) glue curing stage under pressure plate, </w:t>
+      </w:r>
+    </w:p>
+    <w:p>
+      <w:pPr>
         <w:rPr>
           <w:b/>
           <w:sz w:val="20"/>
           <w:szCs w:val="20"/>
         </w:rPr>
-        <w:t>partially</w:t>
-      </w:r>
-      <w:proofErr w:type="gramEnd"/>
+      </w:pPr>
       <w:r>
         <w:rPr>
           <w:b/>
           <w:sz w:val="20"/>
           <w:szCs w:val="20"/>
         </w:rPr>
-        <w:t xml:space="preserve"> assembled 33cm x 100cm double-GEM chamber, (c) glue curing stage under pressure plate, </w:t>
-      </w:r>
-    </w:p>
-    <w:p>
-      <w:pPr>
-        <w:rPr>
-          <w:b/>
-          <w:sz w:val="20"/>
-          <w:szCs w:val="20"/>
-        </w:rPr>
-      </w:pPr>
-      <w:r>
-        <w:rPr>
-          <w:b/>
-          <w:sz w:val="20"/>
-          <w:szCs w:val="20"/>
-        </w:rPr>
-        <w:t xml:space="preserve">(d) </w:t>
-      </w:r>
-      <w:proofErr w:type="gramStart"/>
-      <w:r>
-        <w:rPr>
-          <w:b/>
-          <w:sz w:val="20"/>
-          <w:szCs w:val="20"/>
-        </w:rPr>
-        <w:t>schematic</w:t>
-      </w:r>
-      <w:proofErr w:type="gramEnd"/>
-      <w:r>
-        <w:rPr>
-          <w:b/>
-          <w:sz w:val="20"/>
-          <w:szCs w:val="20"/>
-        </w:rPr>
-        <w:t xml:space="preserve"> view of three 33cm x 100cm chambers integrated in a 1m</w:t>
+        <w:t>(d) schematic view of three 33cm x 100cm chambers integrated in a 1m</w:t>
       </w:r>
       <w:r>
         <w:rPr>
@@ -994,6 +908,35 @@
     </w:p>
     <w:p/>
     <w:p>
+      <w:pPr>
+        <w:rPr>
+          <w:b/>
+        </w:rPr>
+      </w:pPr>
+      <w:r>
+        <w:rPr>
+          <w:b/>
+        </w:rPr>
+        <w:lastRenderedPageBreak/>
+        <w:t>Perspectives for applications beyond the ILC</w:t>
+      </w:r>
+    </w:p>
+    <w:p>
+      <w:r>
+        <w:t>This technology is already being used in many areas of application: CMS forward chambers, planar chambers for TOTEM, and even in cylindrical geometries. Beyond HEP, GEM technology is used in many in many human and animal medical imaging systems, and in muon tomography for homeland security. Many applications can be found at the CER</w:t>
+      </w:r>
+      <w:r>
+        <w:t xml:space="preserve">N RD51 web site </w:t>
+      </w:r>
+      <w:r>
+        <w:t xml:space="preserve">and links to RD51 meetings therein </w:t>
+      </w:r>
+      <w:r>
+        <w:t>[4].</w:t>
+      </w:r>
+    </w:p>
+    <w:p/>
+    <w:p>
       <w:r>
         <w:t xml:space="preserve">[1]    </w:t>
       </w:r>
@@ -1002,60 +945,16 @@
           <w:bCs/>
           <w:color w:val="000000"/>
         </w:rPr>
-        <w:t xml:space="preserve">F. </w:t>
-      </w:r>
-      <w:proofErr w:type="spellStart"/>
-      <w:r>
-        <w:rPr>
-          <w:bCs/>
-          <w:color w:val="000000"/>
-        </w:rPr>
-        <w:t>Sauli</w:t>
-      </w:r>
-      <w:proofErr w:type="spellEnd"/>
-      <w:r>
-        <w:rPr>
-          <w:bCs/>
-          <w:color w:val="000000"/>
-        </w:rPr>
-        <w:t xml:space="preserve">, GEM: A new concept for electron amplification in gas detectors, </w:t>
+        <w:t xml:space="preserve">F. Sauli, GEM: A new concept for electron amplification in gas detectors, </w:t>
       </w:r>
       <w:hyperlink r:id="rId18" w:history="1">
-        <w:proofErr w:type="spellStart"/>
         <w:r>
           <w:rPr>
             <w:bCs/>
             <w:color w:val="0000FF"/>
             <w:u w:val="single"/>
           </w:rPr>
-          <w:t>Nucl</w:t>
-        </w:r>
-        <w:proofErr w:type="spellEnd"/>
-        <w:r>
-          <w:rPr>
-            <w:bCs/>
-            <w:color w:val="0000FF"/>
-            <w:u w:val="single"/>
-          </w:rPr>
-          <w:t xml:space="preserve">. Instr. and Meth. </w:t>
-        </w:r>
-        <w:proofErr w:type="gramStart"/>
-        <w:r>
-          <w:rPr>
-            <w:bCs/>
-            <w:color w:val="0000FF"/>
-            <w:u w:val="single"/>
-          </w:rPr>
-          <w:t>A386(</w:t>
-        </w:r>
-        <w:proofErr w:type="gramEnd"/>
-        <w:r>
-          <w:rPr>
-            <w:bCs/>
-            <w:color w:val="0000FF"/>
-            <w:u w:val="single"/>
-          </w:rPr>
-          <w:t>1977)531</w:t>
+          <w:t>Nucl. Instr. and Meth. A386(1977)531</w:t>
         </w:r>
       </w:hyperlink>
       <w:r>
@@ -1127,19 +1026,11 @@
         </w:rPr>
         <w:t xml:space="preserve"> </w:t>
       </w:r>
-      <w:proofErr w:type="spellStart"/>
       <w:r>
         <w:rPr>
           <w:rFonts w:eastAsiaTheme="minorHAnsi"/>
         </w:rPr>
-        <w:t>J.Phys.Conf.Ser</w:t>
-      </w:r>
-      <w:proofErr w:type="spellEnd"/>
-      <w:r>
-        <w:rPr>
-          <w:rFonts w:eastAsiaTheme="minorHAnsi"/>
-        </w:rPr>
-        <w:t>. 404, 012031.</w:t>
+        <w:t>J.Phys.Conf.Ser. 404, 012031.</w:t>
       </w:r>
     </w:p>
     <w:p>
@@ -1165,35 +1056,7 @@
         <w:rPr>
           <w:rFonts w:eastAsiaTheme="minorHAnsi"/>
         </w:rPr>
-        <w:t xml:space="preserve">[3]    For a more detailed report see: </w:t>
-      </w:r>
-      <w:proofErr w:type="spellStart"/>
-      <w:r>
-        <w:rPr>
-          <w:rFonts w:eastAsiaTheme="minorHAnsi"/>
-        </w:rPr>
-        <w:t>A.White</w:t>
-      </w:r>
-      <w:proofErr w:type="spellEnd"/>
-      <w:r>
-        <w:rPr>
-          <w:rFonts w:eastAsiaTheme="minorHAnsi"/>
-        </w:rPr>
-        <w:t xml:space="preserve">, “Digital Hadron Calorimetry using Gas Electron Multipliers”, </w:t>
-      </w:r>
-      <w:proofErr w:type="spellStart"/>
-      <w:r>
-        <w:rPr>
-          <w:rFonts w:eastAsiaTheme="minorHAnsi"/>
-        </w:rPr>
-        <w:t>SiD</w:t>
-      </w:r>
-      <w:proofErr w:type="spellEnd"/>
-      <w:r>
-        <w:rPr>
-          <w:rFonts w:eastAsiaTheme="minorHAnsi"/>
-        </w:rPr>
-        <w:t xml:space="preserve"> Workshop at SLAC 2015, </w:t>
+        <w:t xml:space="preserve">[3]    For a more detailed report see: A.White, “Digital Hadron Calorimetry using Gas Electron Multipliers”, SiD Workshop at SLAC 2015, </w:t>
       </w:r>
       <w:hyperlink r:id="rId19" w:history="1">
         <w:r>
@@ -1210,6 +1073,31 @@
         </w:rPr>
         <w:t>.</w:t>
       </w:r>
+    </w:p>
+    <w:p>
+      <w:pPr>
+        <w:autoSpaceDE w:val="0"/>
+        <w:autoSpaceDN w:val="0"/>
+        <w:adjustRightInd w:val="0"/>
+      </w:pPr>
+    </w:p>
+    <w:p>
+      <w:pPr>
+        <w:autoSpaceDE w:val="0"/>
+        <w:autoSpaceDN w:val="0"/>
+        <w:adjustRightInd w:val="0"/>
+      </w:pPr>
+      <w:r>
+        <w:t xml:space="preserve">[4]   </w:t>
+      </w:r>
+      <w:hyperlink r:id="rId20" w:history="1">
+        <w:r>
+          <w:rPr>
+            <w:rStyle w:val="Hyperlink"/>
+          </w:rPr>
+          <w:t>http://rd51-public.web.cern.ch/RD51-Public/Welcome.html</w:t>
+        </w:r>
+      </w:hyperlink>
     </w:p>
     <w:p>
       <w:pPr>

</xml_diff>